<commit_message>
added use case ids
</commit_message>
<xml_diff>
--- a/deliverables/part2/implementation report v2.docx
+++ b/deliverables/part2/implementation report v2.docx
@@ -204,7 +204,7 @@
               </wp:anchor>
             </w:drawing>
           </mc:Choice>
-          <mc:Fallback xmlns="">
+          <mc:Fallback>
             <w:pict>
               <v:group w14:anchorId="496119C8" id="Group 149" o:spid="_x0000_s1026" style="position:absolute;margin-left:18.05pt;margin-top:18.2pt;width:575.8pt;height:95.7pt;z-index:251662336;mso-position-horizontal-relative:page;mso-position-vertical-relative:page" coordsize="73126,12153" o:gfxdata="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">
                 <v:shape id="Rectangle 51" o:spid="_x0000_s1027" style="position:absolute;width:73126;height:11296;visibility:visible;mso-wrap-style:square;v-text-anchor:top" coordsize="7312660,1129665" o:gfxdata="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" path="m,l7312660,r,1129665l3619500,733425,,1091565,,xe" fillcolor="#1cade4" stroked="f">
@@ -451,6 +451,8 @@
         <w:t>Contents</w:t>
       </w:r>
     </w:p>
+    <w:bookmarkStart w:id="0" w:name="_GoBack"/>
+    <w:bookmarkEnd w:id="0"/>
     <w:p>
       <w:pPr>
         <w:pStyle w:val="TOC1"/>
@@ -484,7 +486,7 @@
         </w:rPr>
         <w:fldChar w:fldCharType="separate"/>
       </w:r>
-      <w:hyperlink w:anchor="_Toc511435654" w:history="1">
+      <w:hyperlink w:anchor="_Toc511438472" w:history="1">
         <w:r>
           <w:rPr>
             <w:rStyle w:val="Hyperlink"/>
@@ -508,7 +510,7 @@
           <w:rPr>
             <w:noProof/>
           </w:rPr>
-          <w:instrText xml:space="preserve"> PAGEREF _Toc511435654 \h </w:instrText>
+          <w:instrText xml:space="preserve"> PAGEREF _Toc511438472 \h </w:instrText>
         </w:r>
         <w:r>
           <w:rPr>
@@ -547,7 +549,7 @@
           <w:lang w:val="en-GB" w:eastAsia="en-GB"/>
         </w:rPr>
       </w:pPr>
-      <w:hyperlink w:anchor="_Toc511435655" w:history="1">
+      <w:hyperlink w:anchor="_Toc511438473" w:history="1">
         <w:r>
           <w:rPr>
             <w:rStyle w:val="Hyperlink"/>
@@ -571,7 +573,7 @@
           <w:rPr>
             <w:noProof/>
           </w:rPr>
-          <w:instrText xml:space="preserve"> PAGEREF _Toc511435655 \h </w:instrText>
+          <w:instrText xml:space="preserve"> PAGEREF _Toc511438473 \h </w:instrText>
         </w:r>
         <w:r>
           <w:rPr>
@@ -610,7 +612,7 @@
           <w:lang w:val="en-GB" w:eastAsia="en-GB"/>
         </w:rPr>
       </w:pPr>
-      <w:hyperlink w:anchor="_Toc511435656" w:history="1">
+      <w:hyperlink w:anchor="_Toc511438474" w:history="1">
         <w:r>
           <w:rPr>
             <w:rStyle w:val="Hyperlink"/>
@@ -634,7 +636,7 @@
           <w:rPr>
             <w:noProof/>
           </w:rPr>
-          <w:instrText xml:space="preserve"> PAGEREF _Toc511435656 \h </w:instrText>
+          <w:instrText xml:space="preserve"> PAGEREF _Toc511438474 \h </w:instrText>
         </w:r>
         <w:r>
           <w:rPr>
@@ -673,7 +675,7 @@
           <w:lang w:val="en-GB" w:eastAsia="en-GB"/>
         </w:rPr>
       </w:pPr>
-      <w:hyperlink w:anchor="_Toc511435657" w:history="1">
+      <w:hyperlink w:anchor="_Toc511438475" w:history="1">
         <w:r>
           <w:rPr>
             <w:rStyle w:val="Hyperlink"/>
@@ -697,7 +699,7 @@
           <w:rPr>
             <w:noProof/>
           </w:rPr>
-          <w:instrText xml:space="preserve"> PAGEREF _Toc511435657 \h </w:instrText>
+          <w:instrText xml:space="preserve"> PAGEREF _Toc511438475 \h </w:instrText>
         </w:r>
         <w:r>
           <w:rPr>
@@ -736,7 +738,7 @@
           <w:lang w:val="en-GB" w:eastAsia="en-GB"/>
         </w:rPr>
       </w:pPr>
-      <w:hyperlink w:anchor="_Toc511435658" w:history="1">
+      <w:hyperlink w:anchor="_Toc511438476" w:history="1">
         <w:r>
           <w:rPr>
             <w:rStyle w:val="Hyperlink"/>
@@ -760,7 +762,7 @@
           <w:rPr>
             <w:noProof/>
           </w:rPr>
-          <w:instrText xml:space="preserve"> PAGEREF _Toc511435658 \h </w:instrText>
+          <w:instrText xml:space="preserve"> PAGEREF _Toc511438476 \h </w:instrText>
         </w:r>
         <w:r>
           <w:rPr>
@@ -799,7 +801,7 @@
           <w:lang w:val="en-GB" w:eastAsia="en-GB"/>
         </w:rPr>
       </w:pPr>
-      <w:hyperlink w:anchor="_Toc511435659" w:history="1">
+      <w:hyperlink w:anchor="_Toc511438477" w:history="1">
         <w:r>
           <w:rPr>
             <w:rStyle w:val="Hyperlink"/>
@@ -823,7 +825,7 @@
           <w:rPr>
             <w:noProof/>
           </w:rPr>
-          <w:instrText xml:space="preserve"> PAGEREF _Toc511435659 \h </w:instrText>
+          <w:instrText xml:space="preserve"> PAGEREF _Toc511438477 \h </w:instrText>
         </w:r>
         <w:r>
           <w:rPr>
@@ -862,7 +864,7 @@
           <w:lang w:val="en-GB" w:eastAsia="en-GB"/>
         </w:rPr>
       </w:pPr>
-      <w:hyperlink w:anchor="_Toc511435660" w:history="1">
+      <w:hyperlink w:anchor="_Toc511438478" w:history="1">
         <w:r>
           <w:rPr>
             <w:rStyle w:val="Hyperlink"/>
@@ -886,7 +888,7 @@
           <w:rPr>
             <w:noProof/>
           </w:rPr>
-          <w:instrText xml:space="preserve"> PAGEREF _Toc511435660 \h </w:instrText>
+          <w:instrText xml:space="preserve"> PAGEREF _Toc511438478 \h </w:instrText>
         </w:r>
         <w:r>
           <w:rPr>
@@ -925,7 +927,7 @@
           <w:lang w:val="en-GB" w:eastAsia="en-GB"/>
         </w:rPr>
       </w:pPr>
-      <w:hyperlink w:anchor="_Toc511435661" w:history="1">
+      <w:hyperlink w:anchor="_Toc511438479" w:history="1">
         <w:r>
           <w:rPr>
             <w:rStyle w:val="Hyperlink"/>
@@ -949,7 +951,7 @@
           <w:rPr>
             <w:noProof/>
           </w:rPr>
-          <w:instrText xml:space="preserve"> PAGEREF _Toc511435661 \h </w:instrText>
+          <w:instrText xml:space="preserve"> PAGEREF _Toc511438479 \h </w:instrText>
         </w:r>
         <w:r>
           <w:rPr>
@@ -988,7 +990,7 @@
           <w:lang w:val="en-GB" w:eastAsia="en-GB"/>
         </w:rPr>
       </w:pPr>
-      <w:hyperlink w:anchor="_Toc511435662" w:history="1">
+      <w:hyperlink w:anchor="_Toc511438480" w:history="1">
         <w:r>
           <w:rPr>
             <w:rStyle w:val="Hyperlink"/>
@@ -1012,7 +1014,7 @@
           <w:rPr>
             <w:noProof/>
           </w:rPr>
-          <w:instrText xml:space="preserve"> PAGEREF _Toc511435662 \h </w:instrText>
+          <w:instrText xml:space="preserve"> PAGEREF _Toc511438480 \h </w:instrText>
         </w:r>
         <w:r>
           <w:rPr>
@@ -1051,7 +1053,7 @@
           <w:lang w:val="en-GB" w:eastAsia="en-GB"/>
         </w:rPr>
       </w:pPr>
-      <w:hyperlink w:anchor="_Toc511435663" w:history="1">
+      <w:hyperlink w:anchor="_Toc511438481" w:history="1">
         <w:r>
           <w:rPr>
             <w:rStyle w:val="Hyperlink"/>
@@ -1075,7 +1077,7 @@
           <w:rPr>
             <w:noProof/>
           </w:rPr>
-          <w:instrText xml:space="preserve"> PAGEREF _Toc511435663 \h </w:instrText>
+          <w:instrText xml:space="preserve"> PAGEREF _Toc511438481 \h </w:instrText>
         </w:r>
         <w:r>
           <w:rPr>
@@ -1114,7 +1116,7 @@
           <w:lang w:val="en-GB" w:eastAsia="en-GB"/>
         </w:rPr>
       </w:pPr>
-      <w:hyperlink w:anchor="_Toc511435664" w:history="1">
+      <w:hyperlink w:anchor="_Toc511438482" w:history="1">
         <w:r>
           <w:rPr>
             <w:rStyle w:val="Hyperlink"/>
@@ -1138,7 +1140,7 @@
           <w:rPr>
             <w:noProof/>
           </w:rPr>
-          <w:instrText xml:space="preserve"> PAGEREF _Toc511435664 \h </w:instrText>
+          <w:instrText xml:space="preserve"> PAGEREF _Toc511438482 \h </w:instrText>
         </w:r>
         <w:r>
           <w:rPr>
@@ -1177,7 +1179,7 @@
           <w:lang w:val="en-GB" w:eastAsia="en-GB"/>
         </w:rPr>
       </w:pPr>
-      <w:hyperlink w:anchor="_Toc511435665" w:history="1">
+      <w:hyperlink w:anchor="_Toc511438483" w:history="1">
         <w:r>
           <w:rPr>
             <w:rStyle w:val="Hyperlink"/>
@@ -1216,7 +1218,7 @@
           <w:rPr>
             <w:noProof/>
           </w:rPr>
-          <w:instrText xml:space="preserve"> PAGEREF _Toc511435665 \h </w:instrText>
+          <w:instrText xml:space="preserve"> PAGEREF _Toc511438483 \h </w:instrText>
         </w:r>
         <w:r>
           <w:rPr>
@@ -1233,7 +1235,7 @@
           <w:rPr>
             <w:noProof/>
           </w:rPr>
-          <w:t>12</w:t>
+          <w:t>11</w:t>
         </w:r>
         <w:r>
           <w:rPr>
@@ -1255,7 +1257,7 @@
           <w:lang w:val="en-GB" w:eastAsia="en-GB"/>
         </w:rPr>
       </w:pPr>
-      <w:hyperlink w:anchor="_Toc511435666" w:history="1">
+      <w:hyperlink w:anchor="_Toc511438484" w:history="1">
         <w:r>
           <w:rPr>
             <w:rStyle w:val="Hyperlink"/>
@@ -1279,7 +1281,7 @@
           <w:rPr>
             <w:noProof/>
           </w:rPr>
-          <w:instrText xml:space="preserve"> PAGEREF _Toc511435666 \h </w:instrText>
+          <w:instrText xml:space="preserve"> PAGEREF _Toc511438484 \h </w:instrText>
         </w:r>
         <w:r>
           <w:rPr>
@@ -1318,7 +1320,7 @@
           <w:lang w:val="en-GB" w:eastAsia="en-GB"/>
         </w:rPr>
       </w:pPr>
-      <w:hyperlink w:anchor="_Toc511435667" w:history="1">
+      <w:hyperlink w:anchor="_Toc511438485" w:history="1">
         <w:r>
           <w:rPr>
             <w:rStyle w:val="Hyperlink"/>
@@ -1342,7 +1344,7 @@
           <w:rPr>
             <w:noProof/>
           </w:rPr>
-          <w:instrText xml:space="preserve"> PAGEREF _Toc511435667 \h </w:instrText>
+          <w:instrText xml:space="preserve"> PAGEREF _Toc511438485 \h </w:instrText>
         </w:r>
         <w:r>
           <w:rPr>
@@ -1381,7 +1383,7 @@
           <w:lang w:val="en-GB" w:eastAsia="en-GB"/>
         </w:rPr>
       </w:pPr>
-      <w:hyperlink w:anchor="_Toc511435668" w:history="1">
+      <w:hyperlink w:anchor="_Toc511438486" w:history="1">
         <w:r>
           <w:rPr>
             <w:rStyle w:val="Hyperlink"/>
@@ -1405,7 +1407,7 @@
           <w:rPr>
             <w:noProof/>
           </w:rPr>
-          <w:instrText xml:space="preserve"> PAGEREF _Toc511435668 \h </w:instrText>
+          <w:instrText xml:space="preserve"> PAGEREF _Toc511438486 \h </w:instrText>
         </w:r>
         <w:r>
           <w:rPr>
@@ -1444,7 +1446,7 @@
           <w:lang w:val="en-GB" w:eastAsia="en-GB"/>
         </w:rPr>
       </w:pPr>
-      <w:hyperlink w:anchor="_Toc511435669" w:history="1">
+      <w:hyperlink w:anchor="_Toc511438487" w:history="1">
         <w:r>
           <w:rPr>
             <w:rStyle w:val="Hyperlink"/>
@@ -1468,7 +1470,7 @@
           <w:rPr>
             <w:noProof/>
           </w:rPr>
-          <w:instrText xml:space="preserve"> PAGEREF _Toc511435669 \h </w:instrText>
+          <w:instrText xml:space="preserve"> PAGEREF _Toc511438487 \h </w:instrText>
         </w:r>
         <w:r>
           <w:rPr>
@@ -1516,12 +1518,12 @@
       <w:pPr>
         <w:pStyle w:val="Heading1"/>
       </w:pPr>
-      <w:bookmarkStart w:id="0" w:name="_Toc511435654"/>
+      <w:bookmarkStart w:id="1" w:name="_Toc511438472"/>
       <w:r>
         <w:lastRenderedPageBreak/>
         <w:t>Introduction</w:t>
       </w:r>
-      <w:bookmarkEnd w:id="0"/>
+      <w:bookmarkEnd w:id="1"/>
     </w:p>
     <w:p/>
     <w:p>
@@ -1546,11 +1548,11 @@
       <w:pPr>
         <w:pStyle w:val="Heading1"/>
       </w:pPr>
-      <w:bookmarkStart w:id="1" w:name="_Toc511435655"/>
+      <w:bookmarkStart w:id="2" w:name="_Toc511438473"/>
       <w:r>
         <w:t>Compilation</w:t>
       </w:r>
-      <w:bookmarkEnd w:id="1"/>
+      <w:bookmarkEnd w:id="2"/>
     </w:p>
     <w:p/>
     <w:p>
@@ -1581,12 +1583,12 @@
       <w:pPr>
         <w:pStyle w:val="Heading1"/>
       </w:pPr>
-      <w:bookmarkStart w:id="2" w:name="_Toc511435656"/>
+      <w:bookmarkStart w:id="3" w:name="_Toc511438474"/>
       <w:r>
         <w:lastRenderedPageBreak/>
         <w:t>Run Time</w:t>
       </w:r>
-      <w:bookmarkEnd w:id="2"/>
+      <w:bookmarkEnd w:id="3"/>
     </w:p>
     <w:p/>
     <w:p>
@@ -1622,22 +1624,22 @@
       <w:pPr>
         <w:pStyle w:val="Heading1"/>
       </w:pPr>
-      <w:bookmarkStart w:id="3" w:name="_Toc511435657"/>
+      <w:bookmarkStart w:id="4" w:name="_Toc511438475"/>
       <w:r>
         <w:lastRenderedPageBreak/>
         <w:t>Testing</w:t>
       </w:r>
-      <w:bookmarkEnd w:id="3"/>
+      <w:bookmarkEnd w:id="4"/>
     </w:p>
     <w:p>
       <w:pPr>
         <w:pStyle w:val="Heading2"/>
       </w:pPr>
-      <w:bookmarkStart w:id="4" w:name="_Toc511435658"/>
+      <w:bookmarkStart w:id="5" w:name="_Toc511438476"/>
       <w:r>
         <w:t>Unit Testing</w:t>
       </w:r>
-      <w:bookmarkEnd w:id="4"/>
+      <w:bookmarkEnd w:id="5"/>
     </w:p>
     <w:p>
       <w:r>
@@ -1648,11 +1650,11 @@
       <w:pPr>
         <w:pStyle w:val="Heading2"/>
       </w:pPr>
-      <w:bookmarkStart w:id="5" w:name="_Toc511435659"/>
+      <w:bookmarkStart w:id="6" w:name="_Toc511438477"/>
       <w:r>
         <w:t>Upgrade Customer Account</w:t>
       </w:r>
-      <w:bookmarkEnd w:id="5"/>
+      <w:bookmarkEnd w:id="6"/>
     </w:p>
     <w:p>
       <w:pPr>
@@ -2032,8 +2034,6 @@
               </w:rPr>
               <w:t>Result:xxxxx</w:t>
             </w:r>
-            <w:bookmarkStart w:id="6" w:name="_GoBack"/>
-            <w:bookmarkEnd w:id="6"/>
             <w:proofErr w:type="spellEnd"/>
             <w:proofErr w:type="gramEnd"/>
           </w:p>
@@ -2160,7 +2160,10 @@
               <w:t>Use case ID:</w:t>
             </w:r>
             <w:r>
-              <w:t xml:space="preserve"> 13</w:t>
+              <w:t xml:space="preserve"> </w:t>
+            </w:r>
+            <w:r>
+              <w:t>N/A</w:t>
             </w:r>
           </w:p>
         </w:tc>
@@ -2582,7 +2585,7 @@
       <w:pPr>
         <w:pStyle w:val="Heading2"/>
       </w:pPr>
-      <w:bookmarkStart w:id="7" w:name="_Toc511435660"/>
+      <w:bookmarkStart w:id="7" w:name="_Toc511438478"/>
       <w:r>
         <w:t>Print Late Payment Reminder</w:t>
       </w:r>
@@ -3122,7 +3125,10 @@
               <w:t>Use case ID:</w:t>
             </w:r>
             <w:r>
-              <w:t xml:space="preserve"> 7</w:t>
+              <w:t xml:space="preserve"> </w:t>
+            </w:r>
+            <w:r>
+              <w:t>N/A</w:t>
             </w:r>
           </w:p>
         </w:tc>
@@ -3559,7 +3565,7 @@
       <w:pPr>
         <w:pStyle w:val="Heading2"/>
       </w:pPr>
-      <w:bookmarkStart w:id="8" w:name="_Toc511435661"/>
+      <w:bookmarkStart w:id="8" w:name="_Toc511438479"/>
       <w:r>
         <w:t>Login</w:t>
       </w:r>
@@ -4087,7 +4093,10 @@
               <w:t>Use case ID:</w:t>
             </w:r>
             <w:r>
-              <w:t xml:space="preserve"> 5</w:t>
+              <w:t xml:space="preserve"> </w:t>
+            </w:r>
+            <w:r>
+              <w:t>N/A</w:t>
             </w:r>
           </w:p>
         </w:tc>
@@ -4471,7 +4480,7 @@
       <w:pPr>
         <w:pStyle w:val="Heading2"/>
       </w:pPr>
-      <w:bookmarkStart w:id="9" w:name="_Toc511435662"/>
+      <w:bookmarkStart w:id="9" w:name="_Toc511438480"/>
       <w:r>
         <w:t>Generate Reports</w:t>
       </w:r>
@@ -4951,7 +4960,7 @@
       <w:pPr>
         <w:pStyle w:val="Heading2"/>
       </w:pPr>
-      <w:bookmarkStart w:id="10" w:name="_Toc511435663"/>
+      <w:bookmarkStart w:id="10" w:name="_Toc511438481"/>
       <w:r>
         <w:lastRenderedPageBreak/>
         <w:t>Update Job Status</w:t>
@@ -5555,7 +5564,7 @@
       <w:pPr>
         <w:pStyle w:val="Heading2"/>
       </w:pPr>
-      <w:bookmarkStart w:id="11" w:name="_Toc511435664"/>
+      <w:bookmarkStart w:id="11" w:name="_Toc511438482"/>
       <w:r>
         <w:lastRenderedPageBreak/>
         <w:t>Record Payment</w:t>
@@ -5621,6 +5630,9 @@
             <w:r>
               <w:t xml:space="preserve"> </w:t>
             </w:r>
+            <w:r>
+              <w:t>4</w:t>
+            </w:r>
           </w:p>
         </w:tc>
         <w:tc>
@@ -6077,6 +6089,9 @@
             </w:r>
             <w:r>
               <w:t xml:space="preserve"> </w:t>
+            </w:r>
+            <w:r>
+              <w:t>4</w:t>
             </w:r>
           </w:p>
         </w:tc>
@@ -6588,6 +6603,9 @@
             <w:r>
               <w:t xml:space="preserve"> </w:t>
             </w:r>
+            <w:r>
+              <w:t>N/A</w:t>
+            </w:r>
           </w:p>
         </w:tc>
         <w:tc>
@@ -7028,7 +7046,7 @@
       <w:pPr>
         <w:pStyle w:val="Heading2"/>
       </w:pPr>
-      <w:bookmarkStart w:id="12" w:name="_Toc511435665"/>
+      <w:bookmarkStart w:id="12" w:name="_Toc511438483"/>
       <w:r>
         <w:t>Generate 2</w:t>
       </w:r>
@@ -7637,6 +7655,9 @@
             <w:r>
               <w:t xml:space="preserve"> </w:t>
             </w:r>
+            <w:r>
+              <w:t>N/A</w:t>
+            </w:r>
           </w:p>
         </w:tc>
         <w:tc>
@@ -8114,7 +8135,7 @@
       <w:pPr>
         <w:pStyle w:val="Heading2"/>
       </w:pPr>
-      <w:bookmarkStart w:id="13" w:name="_Toc511435666"/>
+      <w:bookmarkStart w:id="13" w:name="_Toc511438484"/>
       <w:r>
         <w:t>Add User</w:t>
       </w:r>
@@ -8178,6 +8199,9 @@
             <w:r>
               <w:t xml:space="preserve"> </w:t>
             </w:r>
+            <w:r>
+              <w:t>8</w:t>
+            </w:r>
           </w:p>
         </w:tc>
         <w:tc>
@@ -8663,6 +8687,9 @@
             <w:r>
               <w:t xml:space="preserve"> </w:t>
             </w:r>
+            <w:r>
+              <w:t>N/A</w:t>
+            </w:r>
           </w:p>
         </w:tc>
         <w:tc>
@@ -9064,7 +9091,7 @@
       <w:pPr>
         <w:pStyle w:val="Heading2"/>
       </w:pPr>
-      <w:bookmarkStart w:id="14" w:name="_Toc511435667"/>
+      <w:bookmarkStart w:id="14" w:name="_Toc511438485"/>
       <w:r>
         <w:t>Automatic Backup</w:t>
       </w:r>
@@ -9559,6 +9586,9 @@
             <w:r>
               <w:t xml:space="preserve"> </w:t>
             </w:r>
+            <w:r>
+              <w:t>N/A</w:t>
+            </w:r>
           </w:p>
         </w:tc>
         <w:tc>
@@ -9953,7 +9983,7 @@
         <w:pStyle w:val="Heading2"/>
       </w:pPr>
       <w:bookmarkStart w:id="15" w:name="_Toc510708998"/>
-      <w:bookmarkStart w:id="16" w:name="_Toc511435668"/>
+      <w:bookmarkStart w:id="16" w:name="_Toc511438486"/>
       <w:r>
         <w:t>U</w:t>
       </w:r>
@@ -10474,6 +10504,9 @@
             <w:r>
               <w:t xml:space="preserve"> </w:t>
             </w:r>
+            <w:r>
+              <w:t>N/A</w:t>
+            </w:r>
           </w:p>
         </w:tc>
         <w:tc>
@@ -10900,7 +10933,7 @@
       <w:pPr>
         <w:pStyle w:val="Heading2"/>
       </w:pPr>
-      <w:bookmarkStart w:id="17" w:name="_Toc511435669"/>
+      <w:bookmarkStart w:id="17" w:name="_Toc511438487"/>
       <w:r>
         <w:lastRenderedPageBreak/>
         <w:t>Non-Functional Testing</w:t>
@@ -10995,6 +11028,7 @@
         <w:docPartUnique/>
       </w:docPartObj>
     </w:sdtPr>
+    <w:sdtEndPr/>
     <w:sdtContent>
       <w:p>
         <w:pPr>
@@ -17209,7 +17243,7 @@
 </file>
 
 <file path=customXml/itemProps1.xml><?xml version="1.0" encoding="utf-8"?>
-<ds:datastoreItem xmlns:ds="http://schemas.openxmlformats.org/officeDocument/2006/customXml" ds:itemID="{F6A89402-AFBC-41CF-B97A-3E9BB9A3D33A}">
+<ds:datastoreItem xmlns:ds="http://schemas.openxmlformats.org/officeDocument/2006/customXml" ds:itemID="{BFBCAB47-3AB3-4E1B-B300-3601F361684B}">
   <ds:schemaRefs>
     <ds:schemaRef ds:uri="http://schemas.openxmlformats.org/officeDocument/2006/bibliography"/>
   </ds:schemaRefs>

</xml_diff>